<commit_message>
Final changes to graphs & word document
</commit_message>
<xml_diff>
--- a/WordCloud.docx
+++ b/WordCloud.docx
@@ -2,328 +2,6 @@
 <file path=word/document.xml><?xml version="1.0" encoding="utf-8"?>
 <w:document xmlns:wpc="http://schemas.microsoft.com/office/word/2010/wordprocessingCanvas" xmlns:mo="http://schemas.microsoft.com/office/mac/office/2008/main" xmlns:mc="http://schemas.openxmlformats.org/markup-compatibility/2006" xmlns:mv="urn:schemas-microsoft-com:mac:vml" xmlns:o="urn:schemas-microsoft-com:office:office" xmlns:r="http://schemas.openxmlformats.org/officeDocument/2006/relationships" xmlns:m="http://schemas.openxmlformats.org/officeDocument/2006/math" xmlns:v="urn:schemas-microsoft-com:vml" xmlns:wp14="http://schemas.microsoft.com/office/word/2010/wordprocessingDrawing" xmlns:wp="http://schemas.openxmlformats.org/drawingml/2006/wordprocessingDrawing" xmlns:w10="urn:schemas-microsoft-com:office:word" xmlns:w="http://schemas.openxmlformats.org/wordprocessingml/2006/main" xmlns:w14="http://schemas.microsoft.com/office/word/2010/wordml" xmlns:w15="http://schemas.microsoft.com/office/word/2012/wordml" xmlns:wpg="http://schemas.microsoft.com/office/word/2010/wordprocessingGroup" xmlns:wpi="http://schemas.microsoft.com/office/word/2010/wordprocessingInk" xmlns:wne="http://schemas.microsoft.com/office/word/2006/wordml" xmlns:wps="http://schemas.microsoft.com/office/word/2010/wordprocessingShape" mc:Ignorable="w14 w15 wp14">
   <w:body>
-    <w:p>
-      <w:pPr>
-        <w:jc w:val="center"/>
-        <w:rPr>
-          <w:b/>
-          <w:color w:val="FF0000"/>
-          <w:sz w:val="144"/>
-          <w:szCs w:val="144"/>
-        </w:rPr>
-      </w:pPr>
-      <w:r>
-        <w:rPr>
-          <w:b/>
-          <w:color w:val="FF0000"/>
-          <w:sz w:val="144"/>
-          <w:szCs w:val="144"/>
-        </w:rPr>
-        <w:t>Word Cloud for</w:t>
-      </w:r>
-    </w:p>
-    <w:p>
-      <w:pPr>
-        <w:jc w:val="center"/>
-        <w:rPr>
-          <w:b/>
-          <w:color w:val="FF0000"/>
-          <w:sz w:val="144"/>
-          <w:szCs w:val="144"/>
-        </w:rPr>
-      </w:pPr>
-    </w:p>
-    <w:p>
-      <w:pPr>
-        <w:jc w:val="center"/>
-        <w:rPr>
-          <w:b/>
-          <w:color w:val="FF0000"/>
-          <w:sz w:val="144"/>
-          <w:szCs w:val="144"/>
-        </w:rPr>
-      </w:pPr>
-      <w:r>
-        <w:rPr>
-          <w:b/>
-          <w:color w:val="FF0000"/>
-          <w:sz w:val="144"/>
-          <w:szCs w:val="144"/>
-        </w:rPr>
-        <w:t>Manifestoes o</w:t>
-      </w:r>
-      <w:r>
-        <w:rPr>
-          <w:b/>
-          <w:color w:val="FF0000"/>
-          <w:sz w:val="144"/>
-          <w:szCs w:val="144"/>
-        </w:rPr>
-        <w:t>f the</w:t>
-      </w:r>
-    </w:p>
-    <w:p>
-      <w:pPr>
-        <w:jc w:val="center"/>
-        <w:rPr>
-          <w:b/>
-          <w:color w:val="FF0000"/>
-          <w:sz w:val="144"/>
-          <w:szCs w:val="144"/>
-        </w:rPr>
-      </w:pPr>
-    </w:p>
-    <w:p>
-      <w:pPr>
-        <w:jc w:val="center"/>
-        <w:rPr>
-          <w:b/>
-          <w:color w:val="FF0000"/>
-          <w:sz w:val="144"/>
-          <w:szCs w:val="144"/>
-        </w:rPr>
-      </w:pPr>
-      <w:r>
-        <w:rPr>
-          <w:b/>
-          <w:color w:val="FF0000"/>
-          <w:sz w:val="144"/>
-          <w:szCs w:val="144"/>
-        </w:rPr>
-        <w:t xml:space="preserve">Top </w:t>
-      </w:r>
-      <w:r>
-        <w:rPr>
-          <w:b/>
-          <w:color w:val="FF0000"/>
-          <w:sz w:val="144"/>
-          <w:szCs w:val="144"/>
-        </w:rPr>
-        <w:t>4</w:t>
-      </w:r>
-      <w:r>
-        <w:rPr>
-          <w:b/>
-          <w:color w:val="FF0000"/>
-          <w:sz w:val="144"/>
-          <w:szCs w:val="144"/>
-        </w:rPr>
-        <w:t xml:space="preserve"> Political Parties</w:t>
-      </w:r>
-    </w:p>
-    <w:p>
-      <w:pPr>
-        <w:rPr>
-          <w:b/>
-          <w:color w:val="FF0000"/>
-          <w:sz w:val="96"/>
-          <w:szCs w:val="96"/>
-        </w:rPr>
-      </w:pPr>
-      <w:r>
-        <w:rPr>
-          <w:b/>
-          <w:noProof/>
-          <w:color w:val="FF0000"/>
-          <w:sz w:val="96"/>
-          <w:szCs w:val="96"/>
-        </w:rPr>
-        <w:lastRenderedPageBreak/>
-        <w:drawing>
-          <wp:inline distT="0" distB="0" distL="0" distR="0" wp14:anchorId="0B85C565" wp14:editId="267BDB89">
-            <wp:extent cx="3196844" cy="3196844"/>
-            <wp:effectExtent l="0" t="0" r="3810" b="3810"/>
-            <wp:docPr id="1" name="Picture 1"/>
-            <wp:cNvGraphicFramePr>
-              <a:graphicFrameLocks xmlns:a="http://schemas.openxmlformats.org/drawingml/2006/main" noChangeAspect="1"/>
-            </wp:cNvGraphicFramePr>
-            <a:graphic xmlns:a="http://schemas.openxmlformats.org/drawingml/2006/main">
-              <a:graphicData uri="http://schemas.openxmlformats.org/drawingml/2006/picture">
-                <pic:pic xmlns:pic="http://schemas.openxmlformats.org/drawingml/2006/picture">
-                  <pic:nvPicPr>
-                    <pic:cNvPr id="1" name="ndc.png"/>
-                    <pic:cNvPicPr/>
-                  </pic:nvPicPr>
-                  <pic:blipFill>
-                    <a:blip r:embed="rId4" cstate="print">
-                      <a:extLst>
-                        <a:ext uri="{28A0092B-C50C-407E-A947-70E740481C1C}">
-                          <a14:useLocalDpi xmlns:a14="http://schemas.microsoft.com/office/drawing/2010/main" val="0"/>
-                        </a:ext>
-                      </a:extLst>
-                    </a:blip>
-                    <a:stretch>
-                      <a:fillRect/>
-                    </a:stretch>
-                  </pic:blipFill>
-                  <pic:spPr>
-                    <a:xfrm>
-                      <a:off x="0" y="0"/>
-                      <a:ext cx="3199876" cy="3199876"/>
-                    </a:xfrm>
-                    <a:prstGeom prst="rect">
-                      <a:avLst/>
-                    </a:prstGeom>
-                  </pic:spPr>
-                </pic:pic>
-              </a:graphicData>
-            </a:graphic>
-          </wp:inline>
-        </w:drawing>
-      </w:r>
-      <w:r>
-        <w:rPr>
-          <w:b/>
-          <w:noProof/>
-          <w:color w:val="FF0000"/>
-          <w:sz w:val="96"/>
-          <w:szCs w:val="96"/>
-        </w:rPr>
-        <w:drawing>
-          <wp:inline distT="0" distB="0" distL="0" distR="0" wp14:anchorId="5E86B8A3" wp14:editId="47CF9638">
-            <wp:extent cx="3662086" cy="3138932"/>
-            <wp:effectExtent l="0" t="0" r="0" b="10795"/>
-            <wp:docPr id="2" name="Picture 2"/>
-            <wp:cNvGraphicFramePr>
-              <a:graphicFrameLocks xmlns:a="http://schemas.openxmlformats.org/drawingml/2006/main" noChangeAspect="1"/>
-            </wp:cNvGraphicFramePr>
-            <a:graphic xmlns:a="http://schemas.openxmlformats.org/drawingml/2006/main">
-              <a:graphicData uri="http://schemas.openxmlformats.org/drawingml/2006/picture">
-                <pic:pic xmlns:pic="http://schemas.openxmlformats.org/drawingml/2006/picture">
-                  <pic:nvPicPr>
-                    <pic:cNvPr id="2" name="npp.jpg"/>
-                    <pic:cNvPicPr/>
-                  </pic:nvPicPr>
-                  <pic:blipFill>
-                    <a:blip r:embed="rId5">
-                      <a:extLst>
-                        <a:ext uri="{28A0092B-C50C-407E-A947-70E740481C1C}">
-                          <a14:useLocalDpi xmlns:a14="http://schemas.microsoft.com/office/drawing/2010/main" val="0"/>
-                        </a:ext>
-                      </a:extLst>
-                    </a:blip>
-                    <a:stretch>
-                      <a:fillRect/>
-                    </a:stretch>
-                  </pic:blipFill>
-                  <pic:spPr>
-                    <a:xfrm>
-                      <a:off x="0" y="0"/>
-                      <a:ext cx="3733706" cy="3200320"/>
-                    </a:xfrm>
-                    <a:prstGeom prst="rect">
-                      <a:avLst/>
-                    </a:prstGeom>
-                  </pic:spPr>
-                </pic:pic>
-              </a:graphicData>
-            </a:graphic>
-          </wp:inline>
-        </w:drawing>
-      </w:r>
-      <w:r>
-        <w:rPr>
-          <w:b/>
-          <w:noProof/>
-          <w:color w:val="FF0000"/>
-          <w:sz w:val="96"/>
-          <w:szCs w:val="96"/>
-        </w:rPr>
-        <w:drawing>
-          <wp:inline distT="0" distB="0" distL="0" distR="0" wp14:anchorId="791AC737" wp14:editId="34BDDFCD">
-            <wp:extent cx="2445639" cy="3307315"/>
-            <wp:effectExtent l="0" t="0" r="0" b="0"/>
-            <wp:docPr id="3" name="Picture 3"/>
-            <wp:cNvGraphicFramePr>
-              <a:graphicFrameLocks xmlns:a="http://schemas.openxmlformats.org/drawingml/2006/main" noChangeAspect="1"/>
-            </wp:cNvGraphicFramePr>
-            <a:graphic xmlns:a="http://schemas.openxmlformats.org/drawingml/2006/main">
-              <a:graphicData uri="http://schemas.openxmlformats.org/drawingml/2006/picture">
-                <pic:pic xmlns:pic="http://schemas.openxmlformats.org/drawingml/2006/picture">
-                  <pic:nvPicPr>
-                    <pic:cNvPr id="3" name="cpp.jpeg"/>
-                    <pic:cNvPicPr/>
-                  </pic:nvPicPr>
-                  <pic:blipFill>
-                    <a:blip r:embed="rId6">
-                      <a:extLst>
-                        <a:ext uri="{28A0092B-C50C-407E-A947-70E740481C1C}">
-                          <a14:useLocalDpi xmlns:a14="http://schemas.microsoft.com/office/drawing/2010/main" val="0"/>
-                        </a:ext>
-                      </a:extLst>
-                    </a:blip>
-                    <a:stretch>
-                      <a:fillRect/>
-                    </a:stretch>
-                  </pic:blipFill>
-                  <pic:spPr>
-                    <a:xfrm>
-                      <a:off x="0" y="0"/>
-                      <a:ext cx="2477984" cy="3351057"/>
-                    </a:xfrm>
-                    <a:prstGeom prst="rect">
-                      <a:avLst/>
-                    </a:prstGeom>
-                  </pic:spPr>
-                </pic:pic>
-              </a:graphicData>
-            </a:graphic>
-          </wp:inline>
-        </w:drawing>
-      </w:r>
-      <w:r>
-        <w:rPr>
-          <w:b/>
-          <w:noProof/>
-          <w:color w:val="FF0000"/>
-          <w:sz w:val="96"/>
-          <w:szCs w:val="96"/>
-        </w:rPr>
-        <w:drawing>
-          <wp:inline distT="0" distB="0" distL="0" distR="0" wp14:anchorId="6CCE235F" wp14:editId="783A5196">
-            <wp:extent cx="5363638" cy="1797812"/>
-            <wp:effectExtent l="0" t="0" r="0" b="5715"/>
-            <wp:docPr id="4" name="Picture 4"/>
-            <wp:cNvGraphicFramePr>
-              <a:graphicFrameLocks xmlns:a="http://schemas.openxmlformats.org/drawingml/2006/main" noChangeAspect="1"/>
-            </wp:cNvGraphicFramePr>
-            <a:graphic xmlns:a="http://schemas.openxmlformats.org/drawingml/2006/main">
-              <a:graphicData uri="http://schemas.openxmlformats.org/drawingml/2006/picture">
-                <pic:pic xmlns:pic="http://schemas.openxmlformats.org/drawingml/2006/picture">
-                  <pic:nvPicPr>
-                    <pic:cNvPr id="4" name="PPP.png"/>
-                    <pic:cNvPicPr/>
-                  </pic:nvPicPr>
-                  <pic:blipFill>
-                    <a:blip r:embed="rId7" cstate="print">
-                      <a:extLst>
-                        <a:ext uri="{28A0092B-C50C-407E-A947-70E740481C1C}">
-                          <a14:useLocalDpi xmlns:a14="http://schemas.microsoft.com/office/drawing/2010/main" val="0"/>
-                        </a:ext>
-                      </a:extLst>
-                    </a:blip>
-                    <a:stretch>
-                      <a:fillRect/>
-                    </a:stretch>
-                  </pic:blipFill>
-                  <pic:spPr>
-                    <a:xfrm>
-                      <a:off x="0" y="0"/>
-                      <a:ext cx="5407637" cy="1812560"/>
-                    </a:xfrm>
-                    <a:prstGeom prst="rect">
-                      <a:avLst/>
-                    </a:prstGeom>
-                  </pic:spPr>
-                </pic:pic>
-              </a:graphicData>
-            </a:graphic>
-          </wp:inline>
-        </w:drawing>
-      </w:r>
-      <w:bookmarkStart w:id="0" w:name="_GoBack"/>
-      <w:bookmarkEnd w:id="0"/>
-    </w:p>
     <w:p>
       <w:pPr>
         <w:jc w:val="center"/>
@@ -385,7 +63,7 @@
                     <pic:cNvPicPr/>
                   </pic:nvPicPr>
                   <pic:blipFill>
-                    <a:blip r:embed="rId8" cstate="print">
+                    <a:blip r:embed="rId4" cstate="print">
                       <a:extLst>
                         <a:ext uri="{28A0092B-C50C-407E-A947-70E740481C1C}">
                           <a14:useLocalDpi xmlns:a14="http://schemas.microsoft.com/office/drawing/2010/main" val="0"/>
@@ -420,10 +98,10 @@
           <w:szCs w:val="96"/>
         </w:rPr>
         <w:drawing>
-          <wp:inline distT="0" distB="0" distL="0" distR="0" wp14:anchorId="0590C316" wp14:editId="65F52270">
-            <wp:extent cx="5839699" cy="5057648"/>
-            <wp:effectExtent l="0" t="0" r="2540" b="0"/>
-            <wp:docPr id="6" name="Picture 6"/>
+          <wp:inline distT="0" distB="0" distL="0" distR="0" wp14:anchorId="1EC3C8F6" wp14:editId="43DFEEAF">
+            <wp:extent cx="6320232" cy="5856085"/>
+            <wp:effectExtent l="0" t="0" r="4445" b="11430"/>
+            <wp:docPr id="18" name="Picture 18" descr="../../../../../../../../Desktop/Screen%20Shot%202016-12-05%20at%"/>
             <wp:cNvGraphicFramePr>
               <a:graphicFrameLocks xmlns:a="http://schemas.openxmlformats.org/drawingml/2006/main" noChangeAspect="1"/>
             </wp:cNvGraphicFramePr>
@@ -431,15 +109,15 @@
               <a:graphicData uri="http://schemas.openxmlformats.org/drawingml/2006/picture">
                 <pic:pic xmlns:pic="http://schemas.openxmlformats.org/drawingml/2006/picture">
                   <pic:nvPicPr>
-                    <pic:cNvPr id="0" name="Picture 1" descr="Screen%20Shot%202016-12-04%20at%209.45.24%20PM.png"/>
+                    <pic:cNvPr id="0" name="Picture 2" descr="../../../../../../../../Desktop/Screen%20Shot%202016-12-05%20at%"/>
                     <pic:cNvPicPr>
                       <a:picLocks noChangeAspect="1" noChangeArrowheads="1"/>
                     </pic:cNvPicPr>
                   </pic:nvPicPr>
-                  <pic:blipFill rotWithShape="1">
-                    <a:blip r:embed="rId9">
+                  <pic:blipFill>
+                    <a:blip r:embed="rId5">
                       <a:duotone>
-                        <a:schemeClr val="accent1">
+                        <a:schemeClr val="accent5">
                           <a:shade val="45000"/>
                           <a:satMod val="135000"/>
                         </a:schemeClr>
@@ -448,7 +126,7 @@
                       <a:extLst>
                         <a:ext uri="{BEBA8EAE-BF5A-486C-A8C5-ECC9F3942E4B}">
                           <a14:imgProps xmlns:a14="http://schemas.microsoft.com/office/drawing/2010/main">
-                            <a14:imgLayer r:embed="rId10">
+                            <a14:imgLayer r:embed="rId6">
                               <a14:imgEffect>
                                 <a14:saturation sat="400000"/>
                               </a14:imgEffect>
@@ -460,13 +138,15 @@
                         </a:ext>
                       </a:extLst>
                     </a:blip>
-                    <a:srcRect l="25050" t="27810" r="27774" b="28544"/>
-                    <a:stretch/>
+                    <a:srcRect/>
+                    <a:stretch>
+                      <a:fillRect/>
+                    </a:stretch>
                   </pic:blipFill>
                   <pic:spPr bwMode="auto">
                     <a:xfrm>
                       <a:off x="0" y="0"/>
-                      <a:ext cx="5857444" cy="5073017"/>
+                      <a:ext cx="6330607" cy="5865698"/>
                     </a:xfrm>
                     <a:prstGeom prst="rect">
                       <a:avLst/>
@@ -475,11 +155,6 @@
                     <a:ln>
                       <a:noFill/>
                     </a:ln>
-                    <a:extLst>
-                      <a:ext uri="{53640926-AAD7-44D8-BBD7-CCE9431645EC}">
-                        <a14:shadowObscured xmlns:a14="http://schemas.microsoft.com/office/drawing/2010/main"/>
-                      </a:ext>
-                    </a:extLst>
                   </pic:spPr>
                 </pic:pic>
               </a:graphicData>
@@ -505,165 +180,7 @@
           <w:sz w:val="96"/>
           <w:szCs w:val="96"/>
         </w:rPr>
-        <w:t>National Democratic Congress</w:t>
-      </w:r>
-      <w:r>
-        <w:rPr>
-          <w:b/>
-          <w:noProof/>
-          <w:color w:val="FF0000"/>
-          <w:sz w:val="96"/>
-          <w:szCs w:val="96"/>
-        </w:rPr>
-        <w:drawing>
-          <wp:inline distT="0" distB="0" distL="0" distR="0" wp14:anchorId="0152491A" wp14:editId="040CB12A">
-            <wp:extent cx="889635" cy="889635"/>
-            <wp:effectExtent l="0" t="0" r="0" b="0"/>
-            <wp:docPr id="11" name="Picture 11"/>
-            <wp:cNvGraphicFramePr>
-              <a:graphicFrameLocks xmlns:a="http://schemas.openxmlformats.org/drawingml/2006/main" noChangeAspect="1"/>
-            </wp:cNvGraphicFramePr>
-            <a:graphic xmlns:a="http://schemas.openxmlformats.org/drawingml/2006/main">
-              <a:graphicData uri="http://schemas.openxmlformats.org/drawingml/2006/picture">
-                <pic:pic xmlns:pic="http://schemas.openxmlformats.org/drawingml/2006/picture">
-                  <pic:nvPicPr>
-                    <pic:cNvPr id="1" name="ndc.png"/>
-                    <pic:cNvPicPr/>
-                  </pic:nvPicPr>
-                  <pic:blipFill>
-                    <a:blip r:embed="rId11" cstate="print">
-                      <a:extLst>
-                        <a:ext uri="{28A0092B-C50C-407E-A947-70E740481C1C}">
-                          <a14:useLocalDpi xmlns:a14="http://schemas.microsoft.com/office/drawing/2010/main" val="0"/>
-                        </a:ext>
-                      </a:extLst>
-                    </a:blip>
-                    <a:stretch>
-                      <a:fillRect/>
-                    </a:stretch>
-                  </pic:blipFill>
-                  <pic:spPr>
-                    <a:xfrm>
-                      <a:off x="0" y="0"/>
-                      <a:ext cx="889635" cy="889635"/>
-                    </a:xfrm>
-                    <a:prstGeom prst="rect">
-                      <a:avLst/>
-                    </a:prstGeom>
-                  </pic:spPr>
-                </pic:pic>
-              </a:graphicData>
-            </a:graphic>
-          </wp:inline>
-        </w:drawing>
-      </w:r>
-    </w:p>
-    <w:p>
-      <w:pPr>
-        <w:jc w:val="center"/>
-        <w:rPr>
-          <w:b/>
-          <w:color w:val="000000" w:themeColor="text1"/>
-          <w:sz w:val="96"/>
-          <w:szCs w:val="96"/>
-        </w:rPr>
-      </w:pPr>
-      <w:r>
-        <w:rPr>
-          <w:b/>
-          <w:noProof/>
-          <w:color w:val="000000" w:themeColor="text1"/>
-          <w:sz w:val="96"/>
-          <w:szCs w:val="96"/>
-        </w:rPr>
-        <w:drawing>
-          <wp:inline distT="0" distB="0" distL="0" distR="0" wp14:anchorId="3EC59041" wp14:editId="37FAD4C7">
-            <wp:extent cx="7005447" cy="4347868"/>
-            <wp:effectExtent l="0" t="0" r="0" b="0"/>
-            <wp:docPr id="12" name="Picture 12" descr="../../../Applications/XAMPP/xamppfiles/htdocs/wordcloud/Efua_Bainson_NDC/R"/>
-            <wp:cNvGraphicFramePr>
-              <a:graphicFrameLocks xmlns:a="http://schemas.openxmlformats.org/drawingml/2006/main" noChangeAspect="1"/>
-            </wp:cNvGraphicFramePr>
-            <a:graphic xmlns:a="http://schemas.openxmlformats.org/drawingml/2006/main">
-              <a:graphicData uri="http://schemas.openxmlformats.org/drawingml/2006/picture">
-                <pic:pic xmlns:pic="http://schemas.openxmlformats.org/drawingml/2006/picture">
-                  <pic:nvPicPr>
-                    <pic:cNvPr id="0" name="Picture 2" descr="../../../Applications/XAMPP/xamppfiles/htdocs/wordcloud/Efua_Bainson_NDC/R"/>
-                    <pic:cNvPicPr>
-                      <a:picLocks noChangeAspect="1" noChangeArrowheads="1"/>
-                    </pic:cNvPicPr>
-                  </pic:nvPicPr>
-                  <pic:blipFill rotWithShape="1">
-                    <a:blip r:embed="rId12">
-                      <a:duotone>
-                        <a:schemeClr val="accent6">
-                          <a:shade val="45000"/>
-                          <a:satMod val="135000"/>
-                        </a:schemeClr>
-                        <a:prstClr val="white"/>
-                      </a:duotone>
-                      <a:extLst>
-                        <a:ext uri="{28A0092B-C50C-407E-A947-70E740481C1C}">
-                          <a14:useLocalDpi xmlns:a14="http://schemas.microsoft.com/office/drawing/2010/main" val="0"/>
-                        </a:ext>
-                      </a:extLst>
-                    </a:blip>
-                    <a:srcRect l="10054" t="24272" r="16906" b="21507"/>
-                    <a:stretch/>
-                  </pic:blipFill>
-                  <pic:spPr bwMode="auto">
-                    <a:xfrm>
-                      <a:off x="0" y="0"/>
-                      <a:ext cx="7028827" cy="4362379"/>
-                    </a:xfrm>
-                    <a:prstGeom prst="rect">
-                      <a:avLst/>
-                    </a:prstGeom>
-                    <a:noFill/>
-                    <a:ln>
-                      <a:noFill/>
-                    </a:ln>
-                    <a:extLst>
-                      <a:ext uri="{53640926-AAD7-44D8-BBD7-CCE9431645EC}">
-                        <a14:shadowObscured xmlns:a14="http://schemas.microsoft.com/office/drawing/2010/main"/>
-                      </a:ext>
-                    </a:extLst>
-                  </pic:spPr>
-                </pic:pic>
-              </a:graphicData>
-            </a:graphic>
-          </wp:inline>
-        </w:drawing>
-      </w:r>
-    </w:p>
-    <w:p>
-      <w:pPr>
-        <w:jc w:val="center"/>
-        <w:rPr>
-          <w:b/>
-          <w:color w:val="000000" w:themeColor="text1"/>
-          <w:sz w:val="96"/>
-          <w:szCs w:val="96"/>
-        </w:rPr>
-      </w:pPr>
-    </w:p>
-    <w:p>
-      <w:pPr>
-        <w:jc w:val="center"/>
-        <w:rPr>
-          <w:b/>
-          <w:color w:val="000000" w:themeColor="text1"/>
-          <w:sz w:val="96"/>
-          <w:szCs w:val="96"/>
-        </w:rPr>
-      </w:pPr>
-      <w:r>
-        <w:rPr>
-          <w:b/>
-          <w:color w:val="000000" w:themeColor="text1"/>
-          <w:sz w:val="96"/>
-          <w:szCs w:val="96"/>
-        </w:rPr>
+        <w:lastRenderedPageBreak/>
         <w:t xml:space="preserve">Conventions People Party </w:t>
       </w:r>
       <w:r>
@@ -690,7 +207,7 @@
                     <pic:cNvPicPr/>
                   </pic:nvPicPr>
                   <pic:blipFill>
-                    <a:blip r:embed="rId6" cstate="print">
+                    <a:blip r:embed="rId7" cstate="print">
                       <a:extLst>
                         <a:ext uri="{28A0092B-C50C-407E-A947-70E740481C1C}">
                           <a14:useLocalDpi xmlns:a14="http://schemas.microsoft.com/office/drawing/2010/main" val="0"/>
@@ -736,10 +253,10 @@
           <w:szCs w:val="96"/>
         </w:rPr>
         <w:drawing>
-          <wp:inline distT="0" distB="0" distL="0" distR="0" wp14:anchorId="0E5B329A" wp14:editId="1CC9A185">
-            <wp:extent cx="6976491" cy="5023758"/>
-            <wp:effectExtent l="0" t="0" r="8890" b="5715"/>
-            <wp:docPr id="14" name="Picture 14" descr="Screen%20Shot%202016-12-04%20at%209.59.09%20PM.png"/>
+          <wp:inline distT="0" distB="0" distL="0" distR="0" wp14:anchorId="65C94C65" wp14:editId="30AA4F92">
+            <wp:extent cx="7112023" cy="5353858"/>
+            <wp:effectExtent l="0" t="0" r="0" b="5715"/>
+            <wp:docPr id="19" name="Picture 19" descr="../../../../../../../../Desktop/Screen%20Shot%202016-12-05%20at%"/>
             <wp:cNvGraphicFramePr>
               <a:graphicFrameLocks xmlns:a="http://schemas.openxmlformats.org/drawingml/2006/main" noChangeAspect="1"/>
             </wp:cNvGraphicFramePr>
@@ -747,18 +264,27 @@
               <a:graphicData uri="http://schemas.openxmlformats.org/drawingml/2006/picture">
                 <pic:pic xmlns:pic="http://schemas.openxmlformats.org/drawingml/2006/picture">
                   <pic:nvPicPr>
-                    <pic:cNvPr id="0" name="Picture 3" descr="Screen%20Shot%202016-12-04%20at%209.59.09%20PM.png"/>
+                    <pic:cNvPr id="0" name="Picture 3" descr="../../../../../../../../Desktop/Screen%20Shot%202016-12-05%20at%"/>
                     <pic:cNvPicPr>
                       <a:picLocks noChangeAspect="1" noChangeArrowheads="1"/>
                     </pic:cNvPicPr>
                   </pic:nvPicPr>
-                  <pic:blipFill rotWithShape="1">
-                    <a:blip r:embed="rId13">
-                      <a:grayscl/>
+                  <pic:blipFill>
+                    <a:blip r:embed="rId8">
+                      <a:duotone>
+                        <a:schemeClr val="accent6">
+                          <a:shade val="45000"/>
+                          <a:satMod val="135000"/>
+                        </a:schemeClr>
+                        <a:prstClr val="white"/>
+                      </a:duotone>
                       <a:extLst>
                         <a:ext uri="{BEBA8EAE-BF5A-486C-A8C5-ECC9F3942E4B}">
                           <a14:imgProps xmlns:a14="http://schemas.microsoft.com/office/drawing/2010/main">
-                            <a14:imgLayer r:embed="rId14">
+                            <a14:imgLayer r:embed="rId9">
+                              <a14:imgEffect>
+                                <a14:colorTemperature colorTemp="11200"/>
+                              </a14:imgEffect>
                               <a14:imgEffect>
                                 <a14:saturation sat="400000"/>
                               </a14:imgEffect>
@@ -770,13 +296,15 @@
                         </a:ext>
                       </a:extLst>
                     </a:blip>
-                    <a:srcRect l="8546" t="9760" r="24410" b="23478"/>
-                    <a:stretch/>
+                    <a:srcRect/>
+                    <a:stretch>
+                      <a:fillRect/>
+                    </a:stretch>
                   </pic:blipFill>
                   <pic:spPr bwMode="auto">
                     <a:xfrm>
                       <a:off x="0" y="0"/>
-                      <a:ext cx="6997236" cy="5038697"/>
+                      <a:ext cx="7120262" cy="5360060"/>
                     </a:xfrm>
                     <a:prstGeom prst="rect">
                       <a:avLst/>
@@ -785,11 +313,6 @@
                     <a:ln>
                       <a:noFill/>
                     </a:ln>
-                    <a:extLst>
-                      <a:ext uri="{53640926-AAD7-44D8-BBD7-CCE9431645EC}">
-                        <a14:shadowObscured xmlns:a14="http://schemas.microsoft.com/office/drawing/2010/main"/>
-                      </a:ext>
-                    </a:extLst>
                   </pic:spPr>
                 </pic:pic>
               </a:graphicData>
@@ -797,6 +320,8 @@
           </wp:inline>
         </w:drawing>
       </w:r>
+      <w:bookmarkStart w:id="0" w:name="_GoBack"/>
+      <w:bookmarkEnd w:id="0"/>
     </w:p>
     <w:p>
       <w:pPr>
@@ -853,7 +378,7 @@
                     <pic:cNvPicPr/>
                   </pic:nvPicPr>
                   <pic:blipFill>
-                    <a:blip r:embed="rId7" cstate="print">
+                    <a:blip r:embed="rId10" cstate="print">
                       <a:extLst>
                         <a:ext uri="{28A0092B-C50C-407E-A947-70E740481C1C}">
                           <a14:useLocalDpi xmlns:a14="http://schemas.microsoft.com/office/drawing/2010/main" val="0"/>
@@ -882,7 +407,6 @@
     </w:p>
     <w:p>
       <w:pPr>
-        <w:ind w:left="2160"/>
         <w:jc w:val="center"/>
         <w:rPr>
           <w:b/>
@@ -900,10 +424,10 @@
           <w:szCs w:val="96"/>
         </w:rPr>
         <w:drawing>
-          <wp:inline distT="0" distB="0" distL="0" distR="0" wp14:anchorId="372D8C4F" wp14:editId="6AD53A40">
-            <wp:extent cx="5382133" cy="5008420"/>
-            <wp:effectExtent l="0" t="0" r="3175" b="0"/>
-            <wp:docPr id="15" name="Picture 15" descr="../../../Applications/XAMPP/xamppfiles/htdocs/wordcloud/PPP/wordCLoud"/>
+          <wp:inline distT="0" distB="0" distL="0" distR="0" wp14:anchorId="372D8C4F" wp14:editId="43936E64">
+            <wp:extent cx="5844321" cy="4920904"/>
+            <wp:effectExtent l="0" t="0" r="0" b="6985"/>
+            <wp:docPr id="15" name="Picture 15"/>
             <wp:cNvGraphicFramePr>
               <a:graphicFrameLocks xmlns:a="http://schemas.openxmlformats.org/drawingml/2006/main" noChangeAspect="1"/>
             </wp:cNvGraphicFramePr>
@@ -917,36 +441,20 @@
                     </pic:cNvPicPr>
                   </pic:nvPicPr>
                   <pic:blipFill rotWithShape="1">
-                    <a:blip r:embed="rId15">
-                      <a:duotone>
-                        <a:schemeClr val="accent2">
-                          <a:shade val="45000"/>
-                          <a:satMod val="135000"/>
-                        </a:schemeClr>
-                        <a:prstClr val="white"/>
-                      </a:duotone>
+                    <a:blip r:embed="rId11">
                       <a:extLst>
-                        <a:ext uri="{BEBA8EAE-BF5A-486C-A8C5-ECC9F3942E4B}">
-                          <a14:imgProps xmlns:a14="http://schemas.microsoft.com/office/drawing/2010/main">
-                            <a14:imgLayer r:embed="rId16">
-                              <a14:imgEffect>
-                                <a14:colorTemperature colorTemp="11200"/>
-                              </a14:imgEffect>
-                            </a14:imgLayer>
-                          </a14:imgProps>
-                        </a:ext>
                         <a:ext uri="{28A0092B-C50C-407E-A947-70E740481C1C}">
                           <a14:useLocalDpi xmlns:a14="http://schemas.microsoft.com/office/drawing/2010/main" val="0"/>
                         </a:ext>
                       </a:extLst>
                     </a:blip>
-                    <a:srcRect l="18635" r="19595"/>
+                    <a:srcRect l="23250" t="14670" r="22937" b="6504"/>
                     <a:stretch/>
                   </pic:blipFill>
                   <pic:spPr bwMode="auto">
                     <a:xfrm>
                       <a:off x="0" y="0"/>
-                      <a:ext cx="5390863" cy="5016544"/>
+                      <a:ext cx="5877598" cy="4948923"/>
                     </a:xfrm>
                     <a:prstGeom prst="rect">
                       <a:avLst/>
@@ -985,7 +493,7 @@
           <w:sz w:val="96"/>
           <w:szCs w:val="96"/>
         </w:rPr>
-        <w:t>Word Cloud for NPP and NDC</w:t>
+        <w:t>NPP, NDC, CPP and PPP</w:t>
       </w:r>
     </w:p>
     <w:p>
@@ -1007,10 +515,10 @@
           <w:szCs w:val="96"/>
         </w:rPr>
         <w:drawing>
-          <wp:inline distT="0" distB="0" distL="0" distR="0" wp14:anchorId="1A48EAEA" wp14:editId="5F5169EA">
-            <wp:extent cx="6057842" cy="5581159"/>
-            <wp:effectExtent l="0" t="0" r="0" b="6985"/>
-            <wp:docPr id="20" name="Picture 20" descr="Screen%20Shot%202016-12-04%20at%2010.07.02%20PM.png"/>
+          <wp:inline distT="0" distB="0" distL="0" distR="0" wp14:anchorId="25DC9EDC" wp14:editId="3DFE7723">
+            <wp:extent cx="5765912" cy="5883795"/>
+            <wp:effectExtent l="0" t="0" r="0" b="9525"/>
+            <wp:docPr id="10" name="Picture 10"/>
             <wp:cNvGraphicFramePr>
               <a:graphicFrameLocks xmlns:a="http://schemas.openxmlformats.org/drawingml/2006/main" noChangeAspect="1"/>
             </wp:cNvGraphicFramePr>
@@ -1018,126 +526,28 @@
               <a:graphicData uri="http://schemas.openxmlformats.org/drawingml/2006/picture">
                 <pic:pic xmlns:pic="http://schemas.openxmlformats.org/drawingml/2006/picture">
                   <pic:nvPicPr>
-                    <pic:cNvPr id="0" name="Picture 6" descr="Screen%20Shot%202016-12-04%20at%2010.07.02%20PM.png"/>
-                    <pic:cNvPicPr>
-                      <a:picLocks noChangeAspect="1" noChangeArrowheads="1"/>
-                    </pic:cNvPicPr>
+                    <pic:cNvPr id="10" name="Rplot01.pdf"/>
+                    <pic:cNvPicPr/>
                   </pic:nvPicPr>
-                  <pic:blipFill>
-                    <a:blip r:embed="rId17">
-                      <a:duotone>
-                        <a:schemeClr val="accent1">
-                          <a:shade val="45000"/>
-                          <a:satMod val="135000"/>
-                        </a:schemeClr>
-                        <a:prstClr val="white"/>
-                      </a:duotone>
+                  <pic:blipFill rotWithShape="1">
+                    <a:blip r:embed="rId12">
                       <a:extLst>
                         <a:ext uri="{28A0092B-C50C-407E-A947-70E740481C1C}">
                           <a14:useLocalDpi xmlns:a14="http://schemas.microsoft.com/office/drawing/2010/main" val="0"/>
                         </a:ext>
                       </a:extLst>
                     </a:blip>
-                    <a:srcRect/>
-                    <a:stretch>
-                      <a:fillRect/>
-                    </a:stretch>
-                  </pic:blipFill>
-                  <pic:spPr bwMode="auto">
-                    <a:xfrm>
-                      <a:off x="0" y="0"/>
-                      <a:ext cx="6072004" cy="5594207"/>
-                    </a:xfrm>
-                    <a:prstGeom prst="rect">
-                      <a:avLst/>
-                    </a:prstGeom>
-                    <a:noFill/>
-                    <a:ln>
-                      <a:noFill/>
-                    </a:ln>
-                  </pic:spPr>
-                </pic:pic>
-              </a:graphicData>
-            </a:graphic>
-          </wp:inline>
-        </w:drawing>
-      </w:r>
-    </w:p>
-    <w:p>
-      <w:pPr>
-        <w:jc w:val="center"/>
-        <w:rPr>
-          <w:b/>
-          <w:color w:val="000000" w:themeColor="text1"/>
-          <w:sz w:val="96"/>
-          <w:szCs w:val="96"/>
-        </w:rPr>
-      </w:pPr>
-      <w:r>
-        <w:rPr>
-          <w:b/>
-          <w:color w:val="000000" w:themeColor="text1"/>
-          <w:sz w:val="96"/>
-          <w:szCs w:val="96"/>
-        </w:rPr>
-        <w:t>NPP, NDC, CPP and PPP</w:t>
-      </w:r>
-    </w:p>
-    <w:p>
-      <w:pPr>
-        <w:jc w:val="center"/>
-        <w:rPr>
-          <w:b/>
-          <w:color w:val="000000" w:themeColor="text1"/>
-          <w:sz w:val="96"/>
-          <w:szCs w:val="96"/>
-        </w:rPr>
-      </w:pPr>
-      <w:r>
-        <w:rPr>
-          <w:b/>
-          <w:noProof/>
-          <w:color w:val="000000" w:themeColor="text1"/>
-          <w:sz w:val="96"/>
-          <w:szCs w:val="96"/>
-        </w:rPr>
-        <w:drawing>
-          <wp:inline distT="0" distB="0" distL="0" distR="0" wp14:anchorId="170BB39F" wp14:editId="35408A48">
-            <wp:extent cx="5620512" cy="5425180"/>
-            <wp:effectExtent l="0" t="0" r="0" b="10795"/>
-            <wp:docPr id="21" name="Picture 21" descr="Screen%20Shot%202016-12-04%20at%2010.11.04%20PM.png"/>
-            <wp:cNvGraphicFramePr>
-              <a:graphicFrameLocks xmlns:a="http://schemas.openxmlformats.org/drawingml/2006/main" noChangeAspect="1"/>
-            </wp:cNvGraphicFramePr>
-            <a:graphic xmlns:a="http://schemas.openxmlformats.org/drawingml/2006/main">
-              <a:graphicData uri="http://schemas.openxmlformats.org/drawingml/2006/picture">
-                <pic:pic xmlns:pic="http://schemas.openxmlformats.org/drawingml/2006/picture">
-                  <pic:nvPicPr>
-                    <pic:cNvPr id="0" name="Picture 7" descr="Screen%20Shot%202016-12-04%20at%2010.11.04%20PM.png"/>
-                    <pic:cNvPicPr>
-                      <a:picLocks noChangeAspect="1" noChangeArrowheads="1"/>
-                    </pic:cNvPicPr>
-                  </pic:nvPicPr>
-                  <pic:blipFill rotWithShape="1">
-                    <a:blip r:embed="rId18">
-                      <a:extLst>
-                        <a:ext uri="{28A0092B-C50C-407E-A947-70E740481C1C}">
-                          <a14:useLocalDpi xmlns:a14="http://schemas.microsoft.com/office/drawing/2010/main" val="0"/>
-                        </a:ext>
-                      </a:extLst>
-                    </a:blip>
-                    <a:srcRect r="20596"/>
+                    <a:srcRect l="31684" t="32959" r="27560" b="34906"/>
                     <a:stretch/>
                   </pic:blipFill>
                   <pic:spPr bwMode="auto">
                     <a:xfrm>
                       <a:off x="0" y="0"/>
-                      <a:ext cx="5632959" cy="5437194"/>
+                      <a:ext cx="5825479" cy="5944579"/>
                     </a:xfrm>
                     <a:prstGeom prst="rect">
                       <a:avLst/>
                     </a:prstGeom>
-                    <a:noFill/>
                     <a:ln>
                       <a:noFill/>
                     </a:ln>
@@ -1146,233 +556,6 @@
                         <a14:shadowObscured xmlns:a14="http://schemas.microsoft.com/office/drawing/2010/main"/>
                       </a:ext>
                     </a:extLst>
-                  </pic:spPr>
-                </pic:pic>
-              </a:graphicData>
-            </a:graphic>
-          </wp:inline>
-        </w:drawing>
-      </w:r>
-    </w:p>
-    <w:p>
-      <w:pPr>
-        <w:rPr>
-          <w:b/>
-          <w:color w:val="000000" w:themeColor="text1"/>
-          <w:sz w:val="96"/>
-          <w:szCs w:val="96"/>
-        </w:rPr>
-      </w:pPr>
-      <w:r>
-        <w:rPr>
-          <w:b/>
-          <w:noProof/>
-          <w:color w:val="000000" w:themeColor="text1"/>
-          <w:sz w:val="96"/>
-          <w:szCs w:val="96"/>
-        </w:rPr>
-        <w:drawing>
-          <wp:inline distT="0" distB="0" distL="0" distR="0" wp14:anchorId="4B53A62F" wp14:editId="3804470C">
-            <wp:extent cx="5118844" cy="3317240"/>
-            <wp:effectExtent l="0" t="0" r="12065" b="10160"/>
-            <wp:docPr id="22" name="Picture 22" descr="../../../Applications/XAMPP/xamppfiles/htdocs/wordcloud/PPP/ppp_final_g"/>
-            <wp:cNvGraphicFramePr>
-              <a:graphicFrameLocks xmlns:a="http://schemas.openxmlformats.org/drawingml/2006/main" noChangeAspect="1"/>
-            </wp:cNvGraphicFramePr>
-            <a:graphic xmlns:a="http://schemas.openxmlformats.org/drawingml/2006/main">
-              <a:graphicData uri="http://schemas.openxmlformats.org/drawingml/2006/picture">
-                <pic:pic xmlns:pic="http://schemas.openxmlformats.org/drawingml/2006/picture">
-                  <pic:nvPicPr>
-                    <pic:cNvPr id="0" name="Picture 8" descr="../../../Applications/XAMPP/xamppfiles/htdocs/wordcloud/PPP/ppp_final_g"/>
-                    <pic:cNvPicPr>
-                      <a:picLocks noChangeAspect="1" noChangeArrowheads="1"/>
-                    </pic:cNvPicPr>
-                  </pic:nvPicPr>
-                  <pic:blipFill>
-                    <a:blip r:embed="rId19">
-                      <a:extLst>
-                        <a:ext uri="{28A0092B-C50C-407E-A947-70E740481C1C}">
-                          <a14:useLocalDpi xmlns:a14="http://schemas.microsoft.com/office/drawing/2010/main" val="0"/>
-                        </a:ext>
-                      </a:extLst>
-                    </a:blip>
-                    <a:srcRect/>
-                    <a:stretch>
-                      <a:fillRect/>
-                    </a:stretch>
-                  </pic:blipFill>
-                  <pic:spPr bwMode="auto">
-                    <a:xfrm>
-                      <a:off x="0" y="0"/>
-                      <a:ext cx="5136472" cy="3328664"/>
-                    </a:xfrm>
-                    <a:prstGeom prst="rect">
-                      <a:avLst/>
-                    </a:prstGeom>
-                    <a:noFill/>
-                    <a:ln>
-                      <a:noFill/>
-                    </a:ln>
-                  </pic:spPr>
-                </pic:pic>
-              </a:graphicData>
-            </a:graphic>
-          </wp:inline>
-        </w:drawing>
-      </w:r>
-      <w:r>
-        <w:rPr>
-          <w:b/>
-          <w:noProof/>
-          <w:color w:val="000000" w:themeColor="text1"/>
-          <w:sz w:val="96"/>
-          <w:szCs w:val="96"/>
-        </w:rPr>
-        <w:drawing>
-          <wp:inline distT="0" distB="0" distL="0" distR="0" wp14:anchorId="378C1A65" wp14:editId="2A773C13">
-            <wp:extent cx="4388739" cy="3285764"/>
-            <wp:effectExtent l="0" t="0" r="5715" b="0"/>
-            <wp:docPr id="7" name="Picture 7"/>
-            <wp:cNvGraphicFramePr>
-              <a:graphicFrameLocks xmlns:a="http://schemas.openxmlformats.org/drawingml/2006/main" noChangeAspect="1"/>
-            </wp:cNvGraphicFramePr>
-            <a:graphic xmlns:a="http://schemas.openxmlformats.org/drawingml/2006/main">
-              <a:graphicData uri="http://schemas.openxmlformats.org/drawingml/2006/picture">
-                <pic:pic xmlns:pic="http://schemas.openxmlformats.org/drawingml/2006/picture">
-                  <pic:nvPicPr>
-                    <pic:cNvPr id="7" name="Screen Shot 2016-12-04 at 23.27.06.png"/>
-                    <pic:cNvPicPr/>
-                  </pic:nvPicPr>
-                  <pic:blipFill>
-                    <a:blip r:embed="rId20" cstate="print">
-                      <a:extLst>
-                        <a:ext uri="{28A0092B-C50C-407E-A947-70E740481C1C}">
-                          <a14:useLocalDpi xmlns:a14="http://schemas.microsoft.com/office/drawing/2010/main" val="0"/>
-                        </a:ext>
-                      </a:extLst>
-                    </a:blip>
-                    <a:stretch>
-                      <a:fillRect/>
-                    </a:stretch>
-                  </pic:blipFill>
-                  <pic:spPr>
-                    <a:xfrm>
-                      <a:off x="0" y="0"/>
-                      <a:ext cx="4410033" cy="3301706"/>
-                    </a:xfrm>
-                    <a:prstGeom prst="rect">
-                      <a:avLst/>
-                    </a:prstGeom>
-                  </pic:spPr>
-                </pic:pic>
-              </a:graphicData>
-            </a:graphic>
-          </wp:inline>
-        </w:drawing>
-      </w:r>
-      <w:r>
-        <w:rPr>
-          <w:b/>
-          <w:noProof/>
-          <w:color w:val="000000" w:themeColor="text1"/>
-          <w:sz w:val="96"/>
-          <w:szCs w:val="96"/>
-        </w:rPr>
-        <w:drawing>
-          <wp:inline distT="0" distB="0" distL="0" distR="0" wp14:anchorId="3B1E27BF" wp14:editId="0EE2A6D8">
-            <wp:extent cx="4343019" cy="3264519"/>
-            <wp:effectExtent l="0" t="0" r="635" b="12700"/>
-            <wp:docPr id="8" name="Picture 8"/>
-            <wp:cNvGraphicFramePr>
-              <a:graphicFrameLocks xmlns:a="http://schemas.openxmlformats.org/drawingml/2006/main" noChangeAspect="1"/>
-            </wp:cNvGraphicFramePr>
-            <a:graphic xmlns:a="http://schemas.openxmlformats.org/drawingml/2006/main">
-              <a:graphicData uri="http://schemas.openxmlformats.org/drawingml/2006/picture">
-                <pic:pic xmlns:pic="http://schemas.openxmlformats.org/drawingml/2006/picture">
-                  <pic:nvPicPr>
-                    <pic:cNvPr id="8" name="Screen Shot 2016-12-04 at 23.08.21.png"/>
-                    <pic:cNvPicPr/>
-                  </pic:nvPicPr>
-                  <pic:blipFill>
-                    <a:blip r:embed="rId21" cstate="print">
-                      <a:extLst>
-                        <a:ext uri="{28A0092B-C50C-407E-A947-70E740481C1C}">
-                          <a14:useLocalDpi xmlns:a14="http://schemas.microsoft.com/office/drawing/2010/main" val="0"/>
-                        </a:ext>
-                      </a:extLst>
-                    </a:blip>
-                    <a:stretch>
-                      <a:fillRect/>
-                    </a:stretch>
-                  </pic:blipFill>
-                  <pic:spPr>
-                    <a:xfrm>
-                      <a:off x="0" y="0"/>
-                      <a:ext cx="4348182" cy="3268400"/>
-                    </a:xfrm>
-                    <a:prstGeom prst="rect">
-                      <a:avLst/>
-                    </a:prstGeom>
-                  </pic:spPr>
-                </pic:pic>
-              </a:graphicData>
-            </a:graphic>
-          </wp:inline>
-        </w:drawing>
-      </w:r>
-    </w:p>
-    <w:p>
-      <w:pPr>
-        <w:rPr>
-          <w:b/>
-          <w:color w:val="000000" w:themeColor="text1"/>
-          <w:sz w:val="96"/>
-          <w:szCs w:val="96"/>
-        </w:rPr>
-      </w:pPr>
-      <w:r>
-        <w:rPr>
-          <w:b/>
-          <w:noProof/>
-          <w:color w:val="000000" w:themeColor="text1"/>
-          <w:sz w:val="96"/>
-          <w:szCs w:val="96"/>
-        </w:rPr>
-        <w:drawing>
-          <wp:inline distT="0" distB="0" distL="0" distR="0" wp14:anchorId="199D3FF4" wp14:editId="01AF3413">
-            <wp:extent cx="6223000" cy="4622800"/>
-            <wp:effectExtent l="0" t="0" r="0" b="0"/>
-            <wp:docPr id="9" name="Picture 9"/>
-            <wp:cNvGraphicFramePr>
-              <a:graphicFrameLocks xmlns:a="http://schemas.openxmlformats.org/drawingml/2006/main" noChangeAspect="1"/>
-            </wp:cNvGraphicFramePr>
-            <a:graphic xmlns:a="http://schemas.openxmlformats.org/drawingml/2006/main">
-              <a:graphicData uri="http://schemas.openxmlformats.org/drawingml/2006/picture">
-                <pic:pic xmlns:pic="http://schemas.openxmlformats.org/drawingml/2006/picture">
-                  <pic:nvPicPr>
-                    <pic:cNvPr id="9" name="Screen Shot 2016-12-04 at 23.51.24.png"/>
-                    <pic:cNvPicPr/>
-                  </pic:nvPicPr>
-                  <pic:blipFill>
-                    <a:blip r:embed="rId22">
-                      <a:extLst>
-                        <a:ext uri="{28A0092B-C50C-407E-A947-70E740481C1C}">
-                          <a14:useLocalDpi xmlns:a14="http://schemas.microsoft.com/office/drawing/2010/main" val="0"/>
-                        </a:ext>
-                      </a:extLst>
-                    </a:blip>
-                    <a:stretch>
-                      <a:fillRect/>
-                    </a:stretch>
-                  </pic:blipFill>
-                  <pic:spPr>
-                    <a:xfrm>
-                      <a:off x="0" y="0"/>
-                      <a:ext cx="6223000" cy="4622800"/>
-                    </a:xfrm>
-                    <a:prstGeom prst="rect">
-                      <a:avLst/>
-                    </a:prstGeom>
                   </pic:spPr>
                 </pic:pic>
               </a:graphicData>

</xml_diff>

<commit_message>
word cloud document edits
</commit_message>
<xml_diff>
--- a/WordCloud.docx
+++ b/WordCloud.docx
@@ -63,7 +63,7 @@
                     <pic:cNvPicPr/>
                   </pic:nvPicPr>
                   <pic:blipFill>
-                    <a:blip r:embed="rId4" cstate="print">
+                    <a:blip r:embed="rId5" cstate="print">
                       <a:extLst>
                         <a:ext uri="{28A0092B-C50C-407E-A947-70E740481C1C}">
                           <a14:useLocalDpi xmlns:a14="http://schemas.microsoft.com/office/drawing/2010/main" val="0"/>
@@ -115,7 +115,7 @@
                     </pic:cNvPicPr>
                   </pic:nvPicPr>
                   <pic:blipFill>
-                    <a:blip r:embed="rId5">
+                    <a:blip r:embed="rId6">
                       <a:duotone>
                         <a:schemeClr val="accent5">
                           <a:shade val="45000"/>
@@ -126,7 +126,7 @@
                       <a:extLst>
                         <a:ext uri="{BEBA8EAE-BF5A-486C-A8C5-ECC9F3942E4B}">
                           <a14:imgProps xmlns:a14="http://schemas.microsoft.com/office/drawing/2010/main">
-                            <a14:imgLayer r:embed="rId6">
+                            <a14:imgLayer r:embed="rId7">
                               <a14:imgEffect>
                                 <a14:saturation sat="400000"/>
                               </a14:imgEffect>
@@ -207,7 +207,7 @@
                     <pic:cNvPicPr/>
                   </pic:nvPicPr>
                   <pic:blipFill>
-                    <a:blip r:embed="rId7" cstate="print">
+                    <a:blip r:embed="rId8" cstate="print">
                       <a:extLst>
                         <a:ext uri="{28A0092B-C50C-407E-A947-70E740481C1C}">
                           <a14:useLocalDpi xmlns:a14="http://schemas.microsoft.com/office/drawing/2010/main" val="0"/>
@@ -270,7 +270,7 @@
                     </pic:cNvPicPr>
                   </pic:nvPicPr>
                   <pic:blipFill>
-                    <a:blip r:embed="rId8">
+                    <a:blip r:embed="rId9">
                       <a:duotone>
                         <a:schemeClr val="accent6">
                           <a:shade val="45000"/>
@@ -281,7 +281,7 @@
                       <a:extLst>
                         <a:ext uri="{BEBA8EAE-BF5A-486C-A8C5-ECC9F3942E4B}">
                           <a14:imgProps xmlns:a14="http://schemas.microsoft.com/office/drawing/2010/main">
-                            <a14:imgLayer r:embed="rId9">
+                            <a14:imgLayer r:embed="rId10">
                               <a14:imgEffect>
                                 <a14:colorTemperature colorTemp="11200"/>
                               </a14:imgEffect>
@@ -320,8 +320,6 @@
           </wp:inline>
         </w:drawing>
       </w:r>
-      <w:bookmarkStart w:id="0" w:name="_GoBack"/>
-      <w:bookmarkEnd w:id="0"/>
     </w:p>
     <w:p>
       <w:pPr>
@@ -378,7 +376,7 @@
                     <pic:cNvPicPr/>
                   </pic:nvPicPr>
                   <pic:blipFill>
-                    <a:blip r:embed="rId10" cstate="print">
+                    <a:blip r:embed="rId11" cstate="print">
                       <a:extLst>
                         <a:ext uri="{28A0092B-C50C-407E-A947-70E740481C1C}">
                           <a14:useLocalDpi xmlns:a14="http://schemas.microsoft.com/office/drawing/2010/main" val="0"/>
@@ -441,7 +439,7 @@
                     </pic:cNvPicPr>
                   </pic:nvPicPr>
                   <pic:blipFill rotWithShape="1">
-                    <a:blip r:embed="rId11">
+                    <a:blip r:embed="rId12">
                       <a:extLst>
                         <a:ext uri="{28A0092B-C50C-407E-A947-70E740481C1C}">
                           <a14:useLocalDpi xmlns:a14="http://schemas.microsoft.com/office/drawing/2010/main" val="0"/>
@@ -506,6 +504,7 @@
           <w:szCs w:val="96"/>
         </w:rPr>
       </w:pPr>
+      <w:bookmarkStart w:id="0" w:name="_GoBack"/>
       <w:r>
         <w:rPr>
           <w:b/>
@@ -530,7 +529,7 @@
                     <pic:cNvPicPr/>
                   </pic:nvPicPr>
                   <pic:blipFill rotWithShape="1">
-                    <a:blip r:embed="rId12">
+                    <a:blip r:embed="rId13">
                       <a:extLst>
                         <a:ext uri="{28A0092B-C50C-407E-A947-70E740481C1C}">
                           <a14:useLocalDpi xmlns:a14="http://schemas.microsoft.com/office/drawing/2010/main" val="0"/>
@@ -563,6 +562,21 @@
           </wp:inline>
         </w:drawing>
       </w:r>
+      <w:bookmarkEnd w:id="0"/>
+    </w:p>
+    <w:p>
+      <w:pPr>
+        <w:pStyle w:val="ListParagraph"/>
+        <w:numPr>
+          <w:ilvl w:val="0"/>
+          <w:numId w:val="1"/>
+        </w:numPr>
+        <w:rPr>
+          <w:color w:val="000000" w:themeColor="text1"/>
+          <w:sz w:val="32"/>
+          <w:szCs w:val="32"/>
+        </w:rPr>
+      </w:pPr>
     </w:p>
     <w:sectPr>
       <w:pgSz w:w="15840" w:h="12240" w:orient="landscape"/>
@@ -572,6 +586,126 @@
     </w:sectPr>
   </w:body>
 </w:document>
+</file>
+
+<file path=word/numbering.xml><?xml version="1.0" encoding="utf-8"?>
+<w:numbering xmlns:wpc="http://schemas.microsoft.com/office/word/2010/wordprocessingCanvas" xmlns:mo="http://schemas.microsoft.com/office/mac/office/2008/main" xmlns:mc="http://schemas.openxmlformats.org/markup-compatibility/2006" xmlns:mv="urn:schemas-microsoft-com:mac:vml" xmlns:o="urn:schemas-microsoft-com:office:office" xmlns:r="http://schemas.openxmlformats.org/officeDocument/2006/relationships" xmlns:m="http://schemas.openxmlformats.org/officeDocument/2006/math" xmlns:v="urn:schemas-microsoft-com:vml" xmlns:wp14="http://schemas.microsoft.com/office/word/2010/wordprocessingDrawing" xmlns:wp="http://schemas.openxmlformats.org/drawingml/2006/wordprocessingDrawing" xmlns:w10="urn:schemas-microsoft-com:office:word" xmlns:w="http://schemas.openxmlformats.org/wordprocessingml/2006/main" xmlns:w14="http://schemas.microsoft.com/office/word/2010/wordml" xmlns:w15="http://schemas.microsoft.com/office/word/2012/wordml" xmlns:wpg="http://schemas.microsoft.com/office/word/2010/wordprocessingGroup" xmlns:wpi="http://schemas.microsoft.com/office/word/2010/wordprocessingInk" xmlns:wne="http://schemas.microsoft.com/office/word/2006/wordml" xmlns:wps="http://schemas.microsoft.com/office/word/2010/wordprocessingShape" mc:Ignorable="w14 w15 wp14">
+  <w:abstractNum w:abstractNumId="0">
+    <w:nsid w:val="6629093C"/>
+    <w:multiLevelType w:val="hybridMultilevel"/>
+    <w:tmpl w:val="1488E744"/>
+    <w:lvl w:ilvl="0" w:tplc="10EA2BD0">
+      <w:numFmt w:val="bullet"/>
+      <w:lvlText w:val=""/>
+      <w:lvlJc w:val="left"/>
+      <w:pPr>
+        <w:ind w:left="720" w:hanging="360"/>
+      </w:pPr>
+      <w:rPr>
+        <w:rFonts w:ascii="Symbol" w:eastAsiaTheme="minorHAnsi" w:hAnsi="Symbol" w:cstheme="minorBidi" w:hint="default"/>
+      </w:rPr>
+    </w:lvl>
+    <w:lvl w:ilvl="1" w:tplc="04090003" w:tentative="1">
+      <w:start w:val="1"/>
+      <w:numFmt w:val="bullet"/>
+      <w:lvlText w:val="o"/>
+      <w:lvlJc w:val="left"/>
+      <w:pPr>
+        <w:ind w:left="1440" w:hanging="360"/>
+      </w:pPr>
+      <w:rPr>
+        <w:rFonts w:ascii="Courier New" w:hAnsi="Courier New" w:cs="Courier New" w:hint="default"/>
+      </w:rPr>
+    </w:lvl>
+    <w:lvl w:ilvl="2" w:tplc="04090005" w:tentative="1">
+      <w:start w:val="1"/>
+      <w:numFmt w:val="bullet"/>
+      <w:lvlText w:val=""/>
+      <w:lvlJc w:val="left"/>
+      <w:pPr>
+        <w:ind w:left="2160" w:hanging="360"/>
+      </w:pPr>
+      <w:rPr>
+        <w:rFonts w:ascii="Wingdings" w:hAnsi="Wingdings" w:hint="default"/>
+      </w:rPr>
+    </w:lvl>
+    <w:lvl w:ilvl="3" w:tplc="04090001" w:tentative="1">
+      <w:start w:val="1"/>
+      <w:numFmt w:val="bullet"/>
+      <w:lvlText w:val=""/>
+      <w:lvlJc w:val="left"/>
+      <w:pPr>
+        <w:ind w:left="2880" w:hanging="360"/>
+      </w:pPr>
+      <w:rPr>
+        <w:rFonts w:ascii="Symbol" w:hAnsi="Symbol" w:hint="default"/>
+      </w:rPr>
+    </w:lvl>
+    <w:lvl w:ilvl="4" w:tplc="04090003" w:tentative="1">
+      <w:start w:val="1"/>
+      <w:numFmt w:val="bullet"/>
+      <w:lvlText w:val="o"/>
+      <w:lvlJc w:val="left"/>
+      <w:pPr>
+        <w:ind w:left="3600" w:hanging="360"/>
+      </w:pPr>
+      <w:rPr>
+        <w:rFonts w:ascii="Courier New" w:hAnsi="Courier New" w:cs="Courier New" w:hint="default"/>
+      </w:rPr>
+    </w:lvl>
+    <w:lvl w:ilvl="5" w:tplc="04090005" w:tentative="1">
+      <w:start w:val="1"/>
+      <w:numFmt w:val="bullet"/>
+      <w:lvlText w:val=""/>
+      <w:lvlJc w:val="left"/>
+      <w:pPr>
+        <w:ind w:left="4320" w:hanging="360"/>
+      </w:pPr>
+      <w:rPr>
+        <w:rFonts w:ascii="Wingdings" w:hAnsi="Wingdings" w:hint="default"/>
+      </w:rPr>
+    </w:lvl>
+    <w:lvl w:ilvl="6" w:tplc="04090001" w:tentative="1">
+      <w:start w:val="1"/>
+      <w:numFmt w:val="bullet"/>
+      <w:lvlText w:val=""/>
+      <w:lvlJc w:val="left"/>
+      <w:pPr>
+        <w:ind w:left="5040" w:hanging="360"/>
+      </w:pPr>
+      <w:rPr>
+        <w:rFonts w:ascii="Symbol" w:hAnsi="Symbol" w:hint="default"/>
+      </w:rPr>
+    </w:lvl>
+    <w:lvl w:ilvl="7" w:tplc="04090003" w:tentative="1">
+      <w:start w:val="1"/>
+      <w:numFmt w:val="bullet"/>
+      <w:lvlText w:val="o"/>
+      <w:lvlJc w:val="left"/>
+      <w:pPr>
+        <w:ind w:left="5760" w:hanging="360"/>
+      </w:pPr>
+      <w:rPr>
+        <w:rFonts w:ascii="Courier New" w:hAnsi="Courier New" w:cs="Courier New" w:hint="default"/>
+      </w:rPr>
+    </w:lvl>
+    <w:lvl w:ilvl="8" w:tplc="04090005" w:tentative="1">
+      <w:start w:val="1"/>
+      <w:numFmt w:val="bullet"/>
+      <w:lvlText w:val=""/>
+      <w:lvlJc w:val="left"/>
+      <w:pPr>
+        <w:ind w:left="6480" w:hanging="360"/>
+      </w:pPr>
+      <w:rPr>
+        <w:rFonts w:ascii="Wingdings" w:hAnsi="Wingdings" w:hint="default"/>
+      </w:rPr>
+    </w:lvl>
+  </w:abstractNum>
+  <w:num w:numId="1">
+    <w:abstractNumId w:val="0"/>
+  </w:num>
+</w:numbering>
 </file>
 
 <file path=word/styles.xml><?xml version="1.0" encoding="utf-8"?>
@@ -1000,6 +1134,17 @@
     <w:semiHidden/>
     <w:unhideWhenUsed/>
   </w:style>
+  <w:style w:type="paragraph" w:styleId="ListParagraph">
+    <w:name w:val="List Paragraph"/>
+    <w:basedOn w:val="Normal"/>
+    <w:uiPriority w:val="34"/>
+    <w:qFormat/>
+    <w:rsid w:val="00841D2F"/>
+    <w:pPr>
+      <w:ind w:left="720"/>
+      <w:contextualSpacing/>
+    </w:pPr>
+  </w:style>
 </w:styles>
 </file>
 

</xml_diff>